<commit_message>
Copied over the initial ideas from the brain storm.
</commit_message>
<xml_diff>
--- a/PestilencePruner/Notes and Documentation/Initial GameJam Ideas.docx
+++ b/PestilencePruner/Notes and Documentation/Initial GameJam Ideas.docx
@@ -1,61 +1,152 @@
 
 <file path=word/document.xml><?xml version="1.0" encoding="utf-8"?>
-<w:document xmlns:wpc="http://schemas.microsoft.com/office/word/2010/wordprocessingCanvas" xmlns:cx="http://schemas.microsoft.com/office/drawing/2014/chartex" xmlns:cx1="http://schemas.microsoft.com/office/drawing/2015/9/8/chartex" xmlns:cx2="http://schemas.microsoft.com/office/drawing/2015/10/21/chartex" xmlns:cx3="http://schemas.microsoft.com/office/drawing/2016/5/9/chartex" xmlns:cx4="http://schemas.microsoft.com/office/drawing/2016/5/10/chartex" xmlns:cx5="http://schemas.microsoft.com/office/drawing/2016/5/11/chartex" xmlns:cx6="http://schemas.microsoft.com/office/drawing/2016/5/12/chartex" xmlns:cx7="http://schemas.microsoft.com/office/drawing/2016/5/13/chartex" xmlns:cx8="http://schemas.microsoft.com/office/drawing/2016/5/14/chartex" xmlns:mc="http://schemas.openxmlformats.org/markup-compatibility/2006" xmlns:aink="http://schemas.microsoft.com/office/drawing/2016/ink" xmlns:am3d="http://schemas.microsoft.com/office/drawing/2017/model3d" xmlns:o="urn:schemas-microsoft-com:office:office" xmlns:r="http://schemas.openxmlformats.org/officeDocument/2006/relationships" xmlns:m="http://schemas.openxmlformats.org/officeDocument/2006/math" xmlns:v="urn:schemas-microsoft-com:vml" xmlns:wp14="http://schemas.microsoft.com/office/word/2010/wordprocessingDrawing" xmlns:wp="http://schemas.openxmlformats.org/drawingml/2006/wordprocessingDrawing" xmlns:w10="urn:schemas-microsoft-com:office:word" xmlns:w="http://schemas.openxmlformats.org/wordprocessingml/2006/main" xmlns:w14="http://schemas.microsoft.com/office/word/2010/wordml" xmlns:w15="http://schemas.microsoft.com/office/word/2012/wordml" xmlns:w16cex="http://schemas.microsoft.com/office/word/2018/wordml/cex" xmlns:w16cid="http://schemas.microsoft.com/office/word/2016/wordml/cid" xmlns:w16="http://schemas.microsoft.com/office/word/2018/wordml" xmlns:w16se="http://schemas.microsoft.com/office/word/2015/wordml/symex" xmlns:wpg="http://schemas.microsoft.com/office/word/2010/wordprocessingGroup" xmlns:wpi="http://schemas.microsoft.com/office/word/2010/wordprocessingInk" xmlns:wne="http://schemas.microsoft.com/office/word/2006/wordml" xmlns:wps="http://schemas.microsoft.com/office/word/2010/wordprocessingShape" mc:Ignorable="w14 w15 w16se w16cid w16 w16cex wp14">
+<w:document xmlns:wpc="http://schemas.microsoft.com/office/word/2010/wordprocessingCanvas" xmlns:cx="http://schemas.microsoft.com/office/drawing/2014/chartex" xmlns:cx1="http://schemas.microsoft.com/office/drawing/2015/9/8/chartex" xmlns:cx2="http://schemas.microsoft.com/office/drawing/2015/10/21/chartex" xmlns:cx3="http://schemas.microsoft.com/office/drawing/2016/5/9/chartex" xmlns:cx4="http://schemas.microsoft.com/office/drawing/2016/5/10/chartex" xmlns:cx5="http://schemas.microsoft.com/office/drawing/2016/5/11/chartex" xmlns:cx6="http://schemas.microsoft.com/office/drawing/2016/5/12/chartex" xmlns:cx7="http://schemas.microsoft.com/office/drawing/2016/5/13/chartex" xmlns:cx8="http://schemas.microsoft.com/office/drawing/2016/5/14/chartex" xmlns:mc="http://schemas.openxmlformats.org/markup-compatibility/2006" xmlns:aink="http://schemas.microsoft.com/office/drawing/2016/ink" xmlns:am3d="http://schemas.microsoft.com/office/drawing/2017/model3d" xmlns:o="urn:schemas-microsoft-com:office:office" xmlns:r="http://schemas.openxmlformats.org/officeDocument/2006/relationships" xmlns:m="http://schemas.openxmlformats.org/officeDocument/2006/math" xmlns:v="urn:schemas-microsoft-com:vml" xmlns:wp14="http://schemas.microsoft.com/office/word/2010/wordprocessingDrawing" xmlns:wp="http://schemas.openxmlformats.org/drawingml/2006/wordprocessingDrawing" xmlns:w10="urn:schemas-microsoft-com:office:word" xmlns:w="http://schemas.openxmlformats.org/wordprocessingml/2006/main" xmlns:w14="http://schemas.microsoft.com/office/word/2010/wordml" xmlns:w15="http://schemas.microsoft.com/office/word/2012/wordml" xmlns:w16cex="http://schemas.microsoft.com/office/word/2018/wordml/cex" xmlns:w16cid="http://schemas.microsoft.com/office/word/2016/wordml/cid" xmlns:w16="http://schemas.microsoft.com/office/word/2018/wordml" xmlns:w16sdtdh="http://schemas.microsoft.com/office/word/2020/wordml/sdtdatahash" xmlns:w16se="http://schemas.microsoft.com/office/word/2015/wordml/symex" xmlns:wpg="http://schemas.microsoft.com/office/word/2010/wordprocessingGroup" xmlns:wpi="http://schemas.microsoft.com/office/word/2010/wordprocessingInk" xmlns:wne="http://schemas.microsoft.com/office/word/2006/wordml" xmlns:wps="http://schemas.microsoft.com/office/word/2010/wordprocessingShape" mc:Ignorable="w14 w15 w16se w16cid w16 w16cex w16sdtdh wp14">
   <w:body>
     <w:p>
-      <w:r>
+      <w:pPr>
         <w:rPr>
           <w:rStyle w:val="Heading2Char"/>
         </w:rPr>
-        <w:t>Theme</w:t>
-      </w:r>
-      <w:r>
-        <w:t xml:space="preserve">: </w:t>
-      </w:r>
-    </w:p>
-    <w:p>
+      </w:pPr>
       <w:r>
         <w:rPr>
           <w:rStyle w:val="Heading2Char"/>
         </w:rPr>
-        <w:t>Limitation</w:t>
-      </w:r>
-      <w:r>
-        <w:t xml:space="preserve">: </w:t>
-      </w:r>
-    </w:p>
-    <w:p>
-      <w:pPr>
-        <w:pStyle w:val="Heading2"/>
-      </w:pPr>
-      <w:r>
-        <w:t>Additional:</w:t>
+        <w:t>Idea</w:t>
+      </w:r>
+    </w:p>
+    <w:p>
+      <w:r>
+        <w:t>P</w:t>
+      </w:r>
+      <w:r>
+        <w:t>estilence Pruner</w:t>
+      </w:r>
+    </w:p>
+    <w:p>
+      <w:r>
+        <w:t>Gardener needs to escape a maze/forest/swamp</w:t>
+      </w:r>
+    </w:p>
+    <w:p>
+      <w:r>
+        <w:t>Fights a bunch of plants with a vine whip</w:t>
+      </w:r>
+    </w:p>
+    <w:p>
+      <w:r>
+        <w:t>Series of levels</w:t>
+      </w:r>
+    </w:p>
+    <w:p>
+      <w:r>
+        <w:t xml:space="preserve">Side Scrolling </w:t>
+      </w:r>
+      <w:r>
+        <w:t>Platformer</w:t>
+      </w:r>
+    </w:p>
+    <w:p>
+      <w:r>
+        <w:t>Can use vine whip to swing on ceilings and grab things</w:t>
       </w:r>
     </w:p>
     <w:p/>
     <w:p>
       <w:r>
-        <w:rPr>
-          <w:rStyle w:val="Heading2Char"/>
-        </w:rPr>
-        <w:t>Ideas</w:t>
-      </w:r>
-      <w:r>
-        <w:t>:</w:t>
+        <w:t>Combat:</w:t>
+      </w:r>
+    </w:p>
+    <w:p>
+      <w:r>
+        <w:t>The enemies are different types of plants and you can kill them by jumping above them and vine whipping them, you pull them towards you which uproots and kills them.</w:t>
       </w:r>
     </w:p>
     <w:p/>
+    <w:p>
+      <w:r>
+        <w:t>Variations include:</w:t>
+      </w:r>
+    </w:p>
+    <w:p>
+      <w:r>
+        <w:t>Multiple vine pulls to kill</w:t>
+      </w:r>
+    </w:p>
+    <w:p>
+      <w:r>
+        <w:t>Mult vine pulls within a timeframe</w:t>
+      </w:r>
+    </w:p>
+    <w:p>
+      <w:r>
+        <w:t>Use whip to grapple smth, then either dodge out of the way of the grapple so the thing flies at the enemy or hold onto it and then throw it at the enemy to stun/</w:t>
+      </w:r>
+      <w:r>
+        <w:t>make them uprootable</w:t>
+      </w:r>
+    </w:p>
+    <w:p>
+      <w:r>
+        <w:t>Also can maybe grapple the enemy from the side to get closer to them</w:t>
+      </w:r>
+    </w:p>
     <w:p/>
     <w:p>
-      <w:pPr>
-        <w:pStyle w:val="Heading1"/>
-      </w:pPr>
-      <w:r>
-        <w:t>Going with:</w:t>
+      <w:r>
+        <w:t xml:space="preserve"> More Game design:</w:t>
+      </w:r>
+    </w:p>
+    <w:p>
+      <w:r>
+        <w:t>The level has a vine path or plant growth that blocks you in to stop you from leaving and forces you to fight the enemies.</w:t>
+      </w:r>
+    </w:p>
+    <w:p>
+      <w:r>
+        <w:t>Each level has many enemies, each level has a certain number of a new enemy that needs to be killed in order to progress (they leave seeds when they die and you need them to open the door</w:t>
+      </w:r>
+      <w:r>
+        <w:t xml:space="preserve"> or opening in the hedge maze/vine pathway</w:t>
+      </w:r>
+      <w:r>
+        <w:t xml:space="preserve"> to the next level)</w:t>
+      </w:r>
+    </w:p>
+    <w:p>
+      <w:r>
+        <w:t>Maybe have each type of enemy give some kind of powerup when killed</w:t>
+      </w:r>
+      <w:r>
+        <w:t xml:space="preserve"> (speed, extra jumps, longer whip, whip insta kill for x attacks or x kills</w:t>
+      </w:r>
+      <w:r>
+        <w:t>, kill a big guy and get a lawn mower which clears the platform</w:t>
+      </w:r>
+      <w:r>
+        <w:t xml:space="preserve"> and maybe further platforms below and infront of it.</w:t>
+      </w:r>
+      <w:r>
+        <w:t>)</w:t>
       </w:r>
     </w:p>
     <w:p/>
+    <w:p>
+      <w:r>
+        <w:t>Enemies are evil infected plants and they come out of the ground at the start of the level or they just start the level with them there</w:t>
+      </w:r>
+    </w:p>
     <w:p/>
+    <w:p>
+      <w:r>
+        <w:t xml:space="preserve">Theme is more happy at least at first because it is easier to draw. </w:t>
+      </w:r>
+    </w:p>
+    <w:p>
+      <w:r>
+        <w:t>Also, we will use pixel art.</w:t>
+      </w:r>
+    </w:p>
     <w:sectPr>
       <w:pgSz w:w="11906" w:h="16838"/>
       <w:pgMar w:top="1440" w:right="1440" w:bottom="1440" w:left="1440" w:header="708" w:footer="708" w:gutter="0"/>
@@ -67,7 +158,7 @@
 </file>
 
 <file path=word/styles.xml><?xml version="1.0" encoding="utf-8"?>
-<w:styles xmlns:mc="http://schemas.openxmlformats.org/markup-compatibility/2006" xmlns:r="http://schemas.openxmlformats.org/officeDocument/2006/relationships" xmlns:w="http://schemas.openxmlformats.org/wordprocessingml/2006/main" xmlns:w14="http://schemas.microsoft.com/office/word/2010/wordml" xmlns:w15="http://schemas.microsoft.com/office/word/2012/wordml" xmlns:w16cex="http://schemas.microsoft.com/office/word/2018/wordml/cex" xmlns:w16cid="http://schemas.microsoft.com/office/word/2016/wordml/cid" xmlns:w16="http://schemas.microsoft.com/office/word/2018/wordml" xmlns:w16se="http://schemas.microsoft.com/office/word/2015/wordml/symex" mc:Ignorable="w14 w15 w16se w16cid w16 w16cex">
+<w:styles xmlns:mc="http://schemas.openxmlformats.org/markup-compatibility/2006" xmlns:r="http://schemas.openxmlformats.org/officeDocument/2006/relationships" xmlns:w="http://schemas.openxmlformats.org/wordprocessingml/2006/main" xmlns:w14="http://schemas.microsoft.com/office/word/2010/wordml" xmlns:w15="http://schemas.microsoft.com/office/word/2012/wordml" xmlns:w16cex="http://schemas.microsoft.com/office/word/2018/wordml/cex" xmlns:w16cid="http://schemas.microsoft.com/office/word/2016/wordml/cid" xmlns:w16="http://schemas.microsoft.com/office/word/2018/wordml" xmlns:w16sdtdh="http://schemas.microsoft.com/office/word/2020/wordml/sdtdatahash" xmlns:w16se="http://schemas.microsoft.com/office/word/2015/wordml/symex" mc:Ignorable="w14 w15 w16se w16cid w16 w16cex w16sdtdh">
   <w:docDefaults>
     <w:rPrDefault>
       <w:rPr>
@@ -561,6 +652,15 @@
       <w:szCs w:val="32"/>
     </w:rPr>
   </w:style>
+  <w:style w:type="paragraph" w:styleId="NoSpacing">
+    <w:name w:val="No Spacing"/>
+    <w:uiPriority w:val="1"/>
+    <w:qFormat/>
+    <w:rsid w:val="003149DE"/>
+    <w:pPr>
+      <w:spacing w:after="0" w:line="240" w:lineRule="auto"/>
+    </w:pPr>
+  </w:style>
 </w:styles>
 </file>
 

</xml_diff>